<commit_message>
update Laravel doc again
</commit_message>
<xml_diff>
--- a/LARAVEL DOCUMENT.docx
+++ b/LARAVEL DOCUMENT.docx
@@ -39,13 +39,15 @@
         <w:ind w:left="540" w:hanging="180"/>
         <w:rPr>
           <w:rFonts w:ascii="Times New Roman" w:hAnsi="Times New Roman" w:cs="Times New Roman"/>
-          <w:sz w:val="26"/>
-          <w:szCs w:val="26"/>
-        </w:rPr>
-      </w:pPr>
-      <w:r>
-        <w:rPr>
-          <w:rFonts w:ascii="Times New Roman" w:hAnsi="Times New Roman" w:cs="Times New Roman"/>
+          <w:b/>
+          <w:sz w:val="26"/>
+          <w:szCs w:val="26"/>
+        </w:rPr>
+      </w:pPr>
+      <w:r>
+        <w:rPr>
+          <w:rFonts w:ascii="Times New Roman" w:hAnsi="Times New Roman" w:cs="Times New Roman"/>
+          <w:b/>
           <w:sz w:val="26"/>
           <w:szCs w:val="26"/>
         </w:rPr>
@@ -61,38 +63,20 @@
         </w:numPr>
         <w:rPr>
           <w:rFonts w:ascii="Times New Roman" w:hAnsi="Times New Roman" w:cs="Times New Roman"/>
-          <w:sz w:val="26"/>
-          <w:szCs w:val="26"/>
-        </w:rPr>
-      </w:pPr>
-      <w:proofErr w:type="spellStart"/>
-      <w:r>
-        <w:rPr>
-          <w:rFonts w:ascii="Times New Roman" w:hAnsi="Times New Roman" w:cs="Times New Roman"/>
-          <w:sz w:val="26"/>
-          <w:szCs w:val="26"/>
-        </w:rPr>
-        <w:t>Định</w:t>
-      </w:r>
-      <w:proofErr w:type="spellEnd"/>
-      <w:r>
-        <w:rPr>
-          <w:rFonts w:ascii="Times New Roman" w:hAnsi="Times New Roman" w:cs="Times New Roman"/>
-          <w:sz w:val="26"/>
-          <w:szCs w:val="26"/>
-        </w:rPr>
-        <w:t xml:space="preserve"> </w:t>
-      </w:r>
-      <w:proofErr w:type="spellStart"/>
-      <w:r>
-        <w:rPr>
-          <w:rFonts w:ascii="Times New Roman" w:hAnsi="Times New Roman" w:cs="Times New Roman"/>
-          <w:sz w:val="26"/>
-          <w:szCs w:val="26"/>
-        </w:rPr>
-        <w:t>nghĩa</w:t>
-      </w:r>
-      <w:proofErr w:type="spellEnd"/>
+          <w:b/>
+          <w:sz w:val="26"/>
+          <w:szCs w:val="26"/>
+        </w:rPr>
+      </w:pPr>
+      <w:r>
+        <w:rPr>
+          <w:rFonts w:ascii="Times New Roman" w:hAnsi="Times New Roman" w:cs="Times New Roman"/>
+          <w:b/>
+          <w:sz w:val="26"/>
+          <w:szCs w:val="26"/>
+        </w:rPr>
+        <w:t>Lý thuyết</w:t>
+      </w:r>
     </w:p>
     <w:p>
       <w:pPr>
@@ -124,7 +108,7 @@
           <w:szCs w:val="26"/>
           <w:lang w:val="vi-VN"/>
         </w:rPr>
-        <w:t xml:space="preserve"> là thông tin trên URL nhưng nằm</w:t>
+        <w:t xml:space="preserve"> là thông tin trên URL và</w:t>
       </w:r>
       <w:r>
         <w:rPr>
@@ -133,6 +117,15 @@
           <w:szCs w:val="26"/>
           <w:lang w:val="vi-VN"/>
         </w:rPr>
+        <w:t xml:space="preserve"> nằm</w:t>
+      </w:r>
+      <w:r>
+        <w:rPr>
+          <w:rFonts w:ascii="Times New Roman" w:hAnsi="Times New Roman" w:cs="Times New Roman"/>
+          <w:sz w:val="26"/>
+          <w:szCs w:val="26"/>
+          <w:lang w:val="vi-VN"/>
+        </w:rPr>
         <w:t xml:space="preserve"> sau tên host.</w:t>
       </w:r>
     </w:p>
@@ -168,193 +161,21 @@
         </w:rPr>
         <w:t xml:space="preserve">i Route cần được định nghĩa xử lý cho từng route đó. Laravel sẽ biết </w:t>
       </w:r>
-      <w:proofErr w:type="spellStart"/>
-      <w:r>
-        <w:rPr>
-          <w:rFonts w:ascii="Times New Roman" w:hAnsi="Times New Roman" w:cs="Times New Roman"/>
-          <w:sz w:val="26"/>
-          <w:szCs w:val="26"/>
-        </w:rPr>
-        <w:t>được</w:t>
-      </w:r>
-      <w:proofErr w:type="spellEnd"/>
-      <w:r>
-        <w:rPr>
-          <w:rFonts w:ascii="Times New Roman" w:hAnsi="Times New Roman" w:cs="Times New Roman"/>
-          <w:sz w:val="26"/>
-          <w:szCs w:val="26"/>
-        </w:rPr>
-        <w:t xml:space="preserve"> web </w:t>
-      </w:r>
-      <w:proofErr w:type="spellStart"/>
-      <w:r>
-        <w:rPr>
-          <w:rFonts w:ascii="Times New Roman" w:hAnsi="Times New Roman" w:cs="Times New Roman"/>
-          <w:sz w:val="26"/>
-          <w:szCs w:val="26"/>
-        </w:rPr>
-        <w:t>đang</w:t>
-      </w:r>
-      <w:proofErr w:type="spellEnd"/>
-      <w:r>
-        <w:rPr>
-          <w:rFonts w:ascii="Times New Roman" w:hAnsi="Times New Roman" w:cs="Times New Roman"/>
-          <w:sz w:val="26"/>
-          <w:szCs w:val="26"/>
-        </w:rPr>
-        <w:t xml:space="preserve"> </w:t>
-      </w:r>
-      <w:proofErr w:type="spellStart"/>
-      <w:r>
-        <w:rPr>
-          <w:rFonts w:ascii="Times New Roman" w:hAnsi="Times New Roman" w:cs="Times New Roman"/>
-          <w:sz w:val="26"/>
-          <w:szCs w:val="26"/>
-        </w:rPr>
-        <w:t>thực</w:t>
-      </w:r>
-      <w:proofErr w:type="spellEnd"/>
-      <w:r>
-        <w:rPr>
-          <w:rFonts w:ascii="Times New Roman" w:hAnsi="Times New Roman" w:cs="Times New Roman"/>
-          <w:sz w:val="26"/>
-          <w:szCs w:val="26"/>
-        </w:rPr>
-        <w:t xml:space="preserve"> </w:t>
-      </w:r>
-      <w:proofErr w:type="spellStart"/>
-      <w:r>
-        <w:rPr>
-          <w:rFonts w:ascii="Times New Roman" w:hAnsi="Times New Roman" w:cs="Times New Roman"/>
-          <w:sz w:val="26"/>
-          <w:szCs w:val="26"/>
-        </w:rPr>
-        <w:t>thi</w:t>
-      </w:r>
-      <w:proofErr w:type="spellEnd"/>
-      <w:r>
-        <w:rPr>
-          <w:rFonts w:ascii="Times New Roman" w:hAnsi="Times New Roman" w:cs="Times New Roman"/>
-          <w:sz w:val="26"/>
-          <w:szCs w:val="26"/>
-        </w:rPr>
-        <w:t xml:space="preserve"> Controller </w:t>
-      </w:r>
-      <w:proofErr w:type="spellStart"/>
-      <w:r>
-        <w:rPr>
-          <w:rFonts w:ascii="Times New Roman" w:hAnsi="Times New Roman" w:cs="Times New Roman"/>
-          <w:sz w:val="26"/>
-          <w:szCs w:val="26"/>
-        </w:rPr>
-        <w:t>nào</w:t>
-      </w:r>
-      <w:proofErr w:type="spellEnd"/>
-      <w:r>
-        <w:rPr>
-          <w:rFonts w:ascii="Times New Roman" w:hAnsi="Times New Roman" w:cs="Times New Roman"/>
-          <w:sz w:val="26"/>
-          <w:szCs w:val="26"/>
-        </w:rPr>
-        <w:t xml:space="preserve">. </w:t>
-      </w:r>
-      <w:proofErr w:type="spellStart"/>
-      <w:r>
-        <w:rPr>
-          <w:rFonts w:ascii="Times New Roman" w:hAnsi="Times New Roman" w:cs="Times New Roman"/>
-          <w:sz w:val="26"/>
-          <w:szCs w:val="26"/>
-        </w:rPr>
-        <w:t>Cơ</w:t>
-      </w:r>
-      <w:proofErr w:type="spellEnd"/>
-      <w:r>
-        <w:rPr>
-          <w:rFonts w:ascii="Times New Roman" w:hAnsi="Times New Roman" w:cs="Times New Roman"/>
-          <w:sz w:val="26"/>
-          <w:szCs w:val="26"/>
-        </w:rPr>
-        <w:t xml:space="preserve"> </w:t>
-      </w:r>
-      <w:proofErr w:type="spellStart"/>
-      <w:r>
-        <w:rPr>
-          <w:rFonts w:ascii="Times New Roman" w:hAnsi="Times New Roman" w:cs="Times New Roman"/>
-          <w:sz w:val="26"/>
-          <w:szCs w:val="26"/>
-        </w:rPr>
-        <w:t>chế</w:t>
-      </w:r>
-      <w:proofErr w:type="spellEnd"/>
-      <w:r>
-        <w:rPr>
-          <w:rFonts w:ascii="Times New Roman" w:hAnsi="Times New Roman" w:cs="Times New Roman"/>
-          <w:sz w:val="26"/>
-          <w:szCs w:val="26"/>
-        </w:rPr>
-        <w:t xml:space="preserve"> </w:t>
-      </w:r>
-      <w:proofErr w:type="spellStart"/>
-      <w:r>
-        <w:rPr>
-          <w:rFonts w:ascii="Times New Roman" w:hAnsi="Times New Roman" w:cs="Times New Roman"/>
-          <w:sz w:val="26"/>
-          <w:szCs w:val="26"/>
-        </w:rPr>
-        <w:t>này</w:t>
-      </w:r>
-      <w:proofErr w:type="spellEnd"/>
-      <w:r>
-        <w:rPr>
-          <w:rFonts w:ascii="Times New Roman" w:hAnsi="Times New Roman" w:cs="Times New Roman"/>
-          <w:sz w:val="26"/>
-          <w:szCs w:val="26"/>
-        </w:rPr>
-        <w:t xml:space="preserve"> </w:t>
-      </w:r>
-      <w:proofErr w:type="spellStart"/>
-      <w:r>
-        <w:rPr>
-          <w:rFonts w:ascii="Times New Roman" w:hAnsi="Times New Roman" w:cs="Times New Roman"/>
-          <w:sz w:val="26"/>
-          <w:szCs w:val="26"/>
-        </w:rPr>
-        <w:t>gọ</w:t>
-      </w:r>
-      <w:r>
-        <w:rPr>
-          <w:rFonts w:ascii="Times New Roman" w:hAnsi="Times New Roman" w:cs="Times New Roman"/>
-          <w:sz w:val="26"/>
-          <w:szCs w:val="26"/>
-        </w:rPr>
-        <w:t>i</w:t>
-      </w:r>
-      <w:proofErr w:type="spellEnd"/>
-      <w:r>
-        <w:rPr>
-          <w:rFonts w:ascii="Times New Roman" w:hAnsi="Times New Roman" w:cs="Times New Roman"/>
-          <w:sz w:val="26"/>
-          <w:szCs w:val="26"/>
-        </w:rPr>
-        <w:t xml:space="preserve"> </w:t>
-      </w:r>
-      <w:proofErr w:type="spellStart"/>
-      <w:r>
-        <w:rPr>
-          <w:rFonts w:ascii="Times New Roman" w:hAnsi="Times New Roman" w:cs="Times New Roman"/>
-          <w:sz w:val="26"/>
-          <w:szCs w:val="26"/>
-        </w:rPr>
-        <w:t>là</w:t>
-      </w:r>
-      <w:proofErr w:type="spellEnd"/>
-      <w:r>
-        <w:rPr>
-          <w:rFonts w:ascii="Times New Roman" w:hAnsi="Times New Roman" w:cs="Times New Roman"/>
-          <w:sz w:val="26"/>
-          <w:szCs w:val="26"/>
-        </w:rPr>
-        <w:t xml:space="preserve"> Routing.</w:t>
+      <w:r>
+        <w:rPr>
+          <w:rFonts w:ascii="Times New Roman" w:hAnsi="Times New Roman" w:cs="Times New Roman"/>
+          <w:sz w:val="26"/>
+          <w:szCs w:val="26"/>
+        </w:rPr>
+        <w:t>được web đang thực thi Controller nào. Cơ chế này gọ</w:t>
+      </w:r>
+      <w:r>
+        <w:rPr>
+          <w:rFonts w:ascii="Times New Roman" w:hAnsi="Times New Roman" w:cs="Times New Roman"/>
+          <w:sz w:val="26"/>
+          <w:szCs w:val="26"/>
+        </w:rPr>
+        <w:t>i là Routing.</w:t>
       </w:r>
     </w:p>
     <w:p>
@@ -366,13 +187,15 @@
         </w:numPr>
         <w:rPr>
           <w:rFonts w:ascii="Times New Roman" w:hAnsi="Times New Roman" w:cs="Times New Roman"/>
-          <w:sz w:val="26"/>
-          <w:szCs w:val="26"/>
-        </w:rPr>
-      </w:pPr>
-      <w:r>
-        <w:rPr>
-          <w:rFonts w:ascii="Times New Roman" w:hAnsi="Times New Roman" w:cs="Times New Roman"/>
+          <w:b/>
+          <w:sz w:val="26"/>
+          <w:szCs w:val="26"/>
+        </w:rPr>
+      </w:pPr>
+      <w:r>
+        <w:rPr>
+          <w:rFonts w:ascii="Times New Roman" w:hAnsi="Times New Roman" w:cs="Times New Roman"/>
+          <w:b/>
           <w:sz w:val="26"/>
           <w:szCs w:val="26"/>
         </w:rPr>
@@ -398,61 +221,7 @@
           <w:sz w:val="26"/>
           <w:szCs w:val="26"/>
         </w:rPr>
-        <w:t xml:space="preserve">Ở </w:t>
-      </w:r>
-      <w:proofErr w:type="spellStart"/>
-      <w:r>
-        <w:rPr>
-          <w:rFonts w:ascii="Times New Roman" w:hAnsi="Times New Roman" w:cs="Times New Roman"/>
-          <w:sz w:val="26"/>
-          <w:szCs w:val="26"/>
-        </w:rPr>
-        <w:t>thư</w:t>
-      </w:r>
-      <w:proofErr w:type="spellEnd"/>
-      <w:r>
-        <w:rPr>
-          <w:rFonts w:ascii="Times New Roman" w:hAnsi="Times New Roman" w:cs="Times New Roman"/>
-          <w:sz w:val="26"/>
-          <w:szCs w:val="26"/>
-        </w:rPr>
-        <w:t xml:space="preserve"> </w:t>
-      </w:r>
-      <w:proofErr w:type="spellStart"/>
-      <w:r>
-        <w:rPr>
-          <w:rFonts w:ascii="Times New Roman" w:hAnsi="Times New Roman" w:cs="Times New Roman"/>
-          <w:sz w:val="26"/>
-          <w:szCs w:val="26"/>
-        </w:rPr>
-        <w:t>mục</w:t>
-      </w:r>
-      <w:proofErr w:type="spellEnd"/>
-      <w:r>
-        <w:rPr>
-          <w:rFonts w:ascii="Times New Roman" w:hAnsi="Times New Roman" w:cs="Times New Roman"/>
-          <w:sz w:val="26"/>
-          <w:szCs w:val="26"/>
-        </w:rPr>
-        <w:t xml:space="preserve"> routes/</w:t>
-      </w:r>
-      <w:proofErr w:type="spellStart"/>
-      <w:r>
-        <w:rPr>
-          <w:rFonts w:ascii="Times New Roman" w:hAnsi="Times New Roman" w:cs="Times New Roman"/>
-          <w:sz w:val="26"/>
-          <w:szCs w:val="26"/>
-        </w:rPr>
-        <w:t>web.php</w:t>
-      </w:r>
-      <w:proofErr w:type="spellEnd"/>
-      <w:r>
-        <w:rPr>
-          <w:rFonts w:ascii="Times New Roman" w:hAnsi="Times New Roman" w:cs="Times New Roman"/>
-          <w:sz w:val="26"/>
-          <w:szCs w:val="26"/>
-        </w:rPr>
-        <w:t xml:space="preserve"> </w:t>
+        <w:t xml:space="preserve">Ở thư mục routes/web.php </w:t>
       </w:r>
     </w:p>
     <w:p>
@@ -464,38 +233,20 @@
         </w:numPr>
         <w:rPr>
           <w:rFonts w:ascii="Times New Roman" w:hAnsi="Times New Roman" w:cs="Times New Roman"/>
-          <w:sz w:val="26"/>
-          <w:szCs w:val="26"/>
-        </w:rPr>
-      </w:pPr>
-      <w:proofErr w:type="spellStart"/>
-      <w:r>
-        <w:rPr>
-          <w:rFonts w:ascii="Times New Roman" w:hAnsi="Times New Roman" w:cs="Times New Roman"/>
-          <w:sz w:val="26"/>
-          <w:szCs w:val="26"/>
-        </w:rPr>
-        <w:t>Cấu</w:t>
-      </w:r>
-      <w:proofErr w:type="spellEnd"/>
-      <w:r>
-        <w:rPr>
-          <w:rFonts w:ascii="Times New Roman" w:hAnsi="Times New Roman" w:cs="Times New Roman"/>
-          <w:sz w:val="26"/>
-          <w:szCs w:val="26"/>
-        </w:rPr>
-        <w:t xml:space="preserve"> </w:t>
-      </w:r>
-      <w:proofErr w:type="spellStart"/>
-      <w:r>
-        <w:rPr>
-          <w:rFonts w:ascii="Times New Roman" w:hAnsi="Times New Roman" w:cs="Times New Roman"/>
-          <w:sz w:val="26"/>
-          <w:szCs w:val="26"/>
-        </w:rPr>
-        <w:t>trúc</w:t>
-      </w:r>
-      <w:proofErr w:type="spellEnd"/>
+          <w:b/>
+          <w:sz w:val="26"/>
+          <w:szCs w:val="26"/>
+        </w:rPr>
+      </w:pPr>
+      <w:r>
+        <w:rPr>
+          <w:rFonts w:ascii="Times New Roman" w:hAnsi="Times New Roman" w:cs="Times New Roman"/>
+          <w:b/>
+          <w:sz w:val="26"/>
+          <w:szCs w:val="26"/>
+        </w:rPr>
+        <w:t>Cấu trúc</w:t>
+      </w:r>
     </w:p>
     <w:p>
       <w:pPr>
@@ -510,59 +261,13 @@
           <w:szCs w:val="26"/>
         </w:rPr>
       </w:pPr>
-      <w:proofErr w:type="spellStart"/>
-      <w:r>
-        <w:rPr>
-          <w:rFonts w:ascii="Times New Roman" w:hAnsi="Times New Roman" w:cs="Times New Roman"/>
-          <w:sz w:val="26"/>
-          <w:szCs w:val="26"/>
-        </w:rPr>
-        <w:t>Cú</w:t>
-      </w:r>
-      <w:proofErr w:type="spellEnd"/>
-      <w:r>
-        <w:rPr>
-          <w:rFonts w:ascii="Times New Roman" w:hAnsi="Times New Roman" w:cs="Times New Roman"/>
-          <w:sz w:val="26"/>
-          <w:szCs w:val="26"/>
-        </w:rPr>
-        <w:t xml:space="preserve"> </w:t>
-      </w:r>
-      <w:proofErr w:type="spellStart"/>
-      <w:r>
-        <w:rPr>
-          <w:rFonts w:ascii="Times New Roman" w:hAnsi="Times New Roman" w:cs="Times New Roman"/>
-          <w:sz w:val="26"/>
-          <w:szCs w:val="26"/>
-        </w:rPr>
-        <w:t>pháp</w:t>
-      </w:r>
-      <w:proofErr w:type="spellEnd"/>
-      <w:r>
-        <w:rPr>
-          <w:rFonts w:ascii="Times New Roman" w:hAnsi="Times New Roman" w:cs="Times New Roman"/>
-          <w:sz w:val="26"/>
-          <w:szCs w:val="26"/>
-        </w:rPr>
-        <w:t>: Route::method($</w:t>
-      </w:r>
-      <w:proofErr w:type="spellStart"/>
-      <w:r>
-        <w:rPr>
-          <w:rFonts w:ascii="Times New Roman" w:hAnsi="Times New Roman" w:cs="Times New Roman"/>
-          <w:sz w:val="26"/>
-          <w:szCs w:val="26"/>
-        </w:rPr>
-        <w:t>name_route,$callback</w:t>
-      </w:r>
-      <w:proofErr w:type="spellEnd"/>
-      <w:r>
-        <w:rPr>
-          <w:rFonts w:ascii="Times New Roman" w:hAnsi="Times New Roman" w:cs="Times New Roman"/>
-          <w:sz w:val="26"/>
-          <w:szCs w:val="26"/>
-        </w:rPr>
-        <w:t>)</w:t>
+      <w:r>
+        <w:rPr>
+          <w:rFonts w:ascii="Times New Roman" w:hAnsi="Times New Roman" w:cs="Times New Roman"/>
+          <w:sz w:val="26"/>
+          <w:szCs w:val="26"/>
+        </w:rPr>
+        <w:t>Cú pháp: Route::method($name_route,$callback)</w:t>
       </w:r>
     </w:p>
     <w:p>
@@ -661,77 +366,13 @@
           <w:szCs w:val="26"/>
         </w:rPr>
       </w:pPr>
-      <w:proofErr w:type="spellStart"/>
-      <w:r>
-        <w:rPr>
-          <w:rFonts w:ascii="Times New Roman" w:hAnsi="Times New Roman" w:cs="Times New Roman"/>
-          <w:sz w:val="26"/>
-          <w:szCs w:val="26"/>
-        </w:rPr>
-        <w:t>Cú</w:t>
-      </w:r>
-      <w:proofErr w:type="spellEnd"/>
-      <w:r>
-        <w:rPr>
-          <w:rFonts w:ascii="Times New Roman" w:hAnsi="Times New Roman" w:cs="Times New Roman"/>
-          <w:sz w:val="26"/>
-          <w:szCs w:val="26"/>
-        </w:rPr>
-        <w:t xml:space="preserve"> </w:t>
-      </w:r>
-      <w:proofErr w:type="spellStart"/>
-      <w:r>
-        <w:rPr>
-          <w:rFonts w:ascii="Times New Roman" w:hAnsi="Times New Roman" w:cs="Times New Roman"/>
-          <w:sz w:val="26"/>
-          <w:szCs w:val="26"/>
-        </w:rPr>
-        <w:t>pháp</w:t>
-      </w:r>
-      <w:proofErr w:type="spellEnd"/>
-      <w:r>
-        <w:rPr>
-          <w:rFonts w:ascii="Times New Roman" w:hAnsi="Times New Roman" w:cs="Times New Roman"/>
-          <w:sz w:val="26"/>
-          <w:szCs w:val="26"/>
-        </w:rPr>
-        <w:t xml:space="preserve"> </w:t>
-      </w:r>
-      <w:proofErr w:type="spellStart"/>
-      <w:r>
-        <w:rPr>
-          <w:rFonts w:ascii="Times New Roman" w:hAnsi="Times New Roman" w:cs="Times New Roman"/>
-          <w:sz w:val="26"/>
-          <w:szCs w:val="26"/>
-        </w:rPr>
-        <w:t>để</w:t>
-      </w:r>
-      <w:proofErr w:type="spellEnd"/>
-      <w:r>
-        <w:rPr>
-          <w:rFonts w:ascii="Times New Roman" w:hAnsi="Times New Roman" w:cs="Times New Roman"/>
-          <w:sz w:val="26"/>
-          <w:szCs w:val="26"/>
-        </w:rPr>
-        <w:t xml:space="preserve"> </w:t>
-      </w:r>
-      <w:proofErr w:type="spellStart"/>
-      <w:r>
-        <w:rPr>
-          <w:rFonts w:ascii="Times New Roman" w:hAnsi="Times New Roman" w:cs="Times New Roman"/>
-          <w:sz w:val="26"/>
-          <w:szCs w:val="26"/>
-        </w:rPr>
-        <w:t>gọi</w:t>
-      </w:r>
-      <w:proofErr w:type="spellEnd"/>
-      <w:r>
-        <w:rPr>
-          <w:rFonts w:ascii="Times New Roman" w:hAnsi="Times New Roman" w:cs="Times New Roman"/>
-          <w:sz w:val="26"/>
-          <w:szCs w:val="26"/>
-        </w:rPr>
-        <w:t xml:space="preserve"> Controller:</w:t>
+      <w:r>
+        <w:rPr>
+          <w:rFonts w:ascii="Times New Roman" w:hAnsi="Times New Roman" w:cs="Times New Roman"/>
+          <w:sz w:val="26"/>
+          <w:szCs w:val="26"/>
+        </w:rPr>
+        <w:t>Cú pháp để gọi Controller:</w:t>
       </w:r>
     </w:p>
     <w:p>
@@ -753,25 +394,7 @@
           <w:sz w:val="26"/>
           <w:szCs w:val="26"/>
         </w:rPr>
-        <w:t>Route::get(‘test’,’</w:t>
-      </w:r>
-      <w:proofErr w:type="spellStart"/>
-      <w:r>
-        <w:rPr>
-          <w:rFonts w:ascii="Times New Roman" w:hAnsi="Times New Roman" w:cs="Times New Roman"/>
-          <w:sz w:val="26"/>
-          <w:szCs w:val="26"/>
-        </w:rPr>
-        <w:t>TestController@display</w:t>
-      </w:r>
-      <w:proofErr w:type="spellEnd"/>
-      <w:r>
-        <w:rPr>
-          <w:rFonts w:ascii="Times New Roman" w:hAnsi="Times New Roman" w:cs="Times New Roman"/>
-          <w:sz w:val="26"/>
-          <w:szCs w:val="26"/>
-        </w:rPr>
-        <w:t>’);</w:t>
+        <w:t>Route::get(‘test’,’TestController@display’);</w:t>
       </w:r>
     </w:p>
     <w:p>
@@ -787,77 +410,13 @@
           <w:szCs w:val="26"/>
         </w:rPr>
       </w:pPr>
-      <w:proofErr w:type="spellStart"/>
-      <w:r>
-        <w:rPr>
-          <w:rFonts w:ascii="Times New Roman" w:hAnsi="Times New Roman" w:cs="Times New Roman"/>
-          <w:sz w:val="26"/>
-          <w:szCs w:val="26"/>
-        </w:rPr>
-        <w:t>Truyền</w:t>
-      </w:r>
-      <w:proofErr w:type="spellEnd"/>
-      <w:r>
-        <w:rPr>
-          <w:rFonts w:ascii="Times New Roman" w:hAnsi="Times New Roman" w:cs="Times New Roman"/>
-          <w:sz w:val="26"/>
-          <w:szCs w:val="26"/>
-        </w:rPr>
-        <w:t xml:space="preserve"> </w:t>
-      </w:r>
-      <w:proofErr w:type="spellStart"/>
-      <w:r>
-        <w:rPr>
-          <w:rFonts w:ascii="Times New Roman" w:hAnsi="Times New Roman" w:cs="Times New Roman"/>
-          <w:sz w:val="26"/>
-          <w:szCs w:val="26"/>
-        </w:rPr>
-        <w:t>tham</w:t>
-      </w:r>
-      <w:proofErr w:type="spellEnd"/>
-      <w:r>
-        <w:rPr>
-          <w:rFonts w:ascii="Times New Roman" w:hAnsi="Times New Roman" w:cs="Times New Roman"/>
-          <w:sz w:val="26"/>
-          <w:szCs w:val="26"/>
-        </w:rPr>
-        <w:t xml:space="preserve"> </w:t>
-      </w:r>
-      <w:proofErr w:type="spellStart"/>
-      <w:r>
-        <w:rPr>
-          <w:rFonts w:ascii="Times New Roman" w:hAnsi="Times New Roman" w:cs="Times New Roman"/>
-          <w:sz w:val="26"/>
-          <w:szCs w:val="26"/>
-        </w:rPr>
-        <w:t>số</w:t>
-      </w:r>
-      <w:proofErr w:type="spellEnd"/>
-      <w:r>
-        <w:rPr>
-          <w:rFonts w:ascii="Times New Roman" w:hAnsi="Times New Roman" w:cs="Times New Roman"/>
-          <w:sz w:val="26"/>
-          <w:szCs w:val="26"/>
-        </w:rPr>
-        <w:t xml:space="preserve"> </w:t>
-      </w:r>
-      <w:proofErr w:type="spellStart"/>
-      <w:r>
-        <w:rPr>
-          <w:rFonts w:ascii="Times New Roman" w:hAnsi="Times New Roman" w:cs="Times New Roman"/>
-          <w:sz w:val="26"/>
-          <w:szCs w:val="26"/>
-        </w:rPr>
-        <w:t>trên</w:t>
-      </w:r>
-      <w:proofErr w:type="spellEnd"/>
-      <w:r>
-        <w:rPr>
-          <w:rFonts w:ascii="Times New Roman" w:hAnsi="Times New Roman" w:cs="Times New Roman"/>
-          <w:sz w:val="26"/>
-          <w:szCs w:val="26"/>
-        </w:rPr>
-        <w:t xml:space="preserve"> Route:</w:t>
+      <w:r>
+        <w:rPr>
+          <w:rFonts w:ascii="Times New Roman" w:hAnsi="Times New Roman" w:cs="Times New Roman"/>
+          <w:sz w:val="26"/>
+          <w:szCs w:val="26"/>
+        </w:rPr>
+        <w:t>Truyền tham số trên Route:</w:t>
       </w:r>
     </w:p>
     <w:p>
@@ -879,25 +438,7 @@
           <w:sz w:val="26"/>
           <w:szCs w:val="26"/>
         </w:rPr>
-        <w:t>Route::get(‘post/{id}’,’</w:t>
-      </w:r>
-      <w:proofErr w:type="spellStart"/>
-      <w:r>
-        <w:rPr>
-          <w:rFonts w:ascii="Times New Roman" w:hAnsi="Times New Roman" w:cs="Times New Roman"/>
-          <w:sz w:val="26"/>
-          <w:szCs w:val="26"/>
-        </w:rPr>
-        <w:t>PostController@show</w:t>
-      </w:r>
-      <w:proofErr w:type="spellEnd"/>
-      <w:r>
-        <w:rPr>
-          <w:rFonts w:ascii="Times New Roman" w:hAnsi="Times New Roman" w:cs="Times New Roman"/>
-          <w:sz w:val="26"/>
-          <w:szCs w:val="26"/>
-        </w:rPr>
-        <w:t>’);</w:t>
+        <w:t>Route::get(‘post/{id}’,’PostController@show’);</w:t>
       </w:r>
     </w:p>
     <w:p>
@@ -938,25 +479,7 @@
           <w:sz w:val="26"/>
           <w:szCs w:val="26"/>
         </w:rPr>
-        <w:t>Echo “Day la id user: “</w:t>
-      </w:r>
-      <w:proofErr w:type="gramStart"/>
-      <w:r>
-        <w:rPr>
-          <w:rFonts w:ascii="Times New Roman" w:hAnsi="Times New Roman" w:cs="Times New Roman"/>
-          <w:sz w:val="26"/>
-          <w:szCs w:val="26"/>
-        </w:rPr>
-        <w:t>.$</w:t>
-      </w:r>
-      <w:proofErr w:type="gramEnd"/>
-      <w:r>
-        <w:rPr>
-          <w:rFonts w:ascii="Times New Roman" w:hAnsi="Times New Roman" w:cs="Times New Roman"/>
-          <w:sz w:val="26"/>
-          <w:szCs w:val="26"/>
-        </w:rPr>
-        <w:t>id;</w:t>
+        <w:t>Echo “Day la id user: “.$id;</w:t>
       </w:r>
       <w:r>
         <w:rPr>
@@ -981,113 +504,13 @@
           <w:szCs w:val="26"/>
         </w:rPr>
       </w:pPr>
-      <w:proofErr w:type="spellStart"/>
-      <w:r>
-        <w:rPr>
-          <w:rFonts w:ascii="Times New Roman" w:hAnsi="Times New Roman" w:cs="Times New Roman"/>
-          <w:sz w:val="26"/>
-          <w:szCs w:val="26"/>
-        </w:rPr>
-        <w:t>Có</w:t>
-      </w:r>
-      <w:proofErr w:type="spellEnd"/>
-      <w:r>
-        <w:rPr>
-          <w:rFonts w:ascii="Times New Roman" w:hAnsi="Times New Roman" w:cs="Times New Roman"/>
-          <w:sz w:val="26"/>
-          <w:szCs w:val="26"/>
-        </w:rPr>
-        <w:t xml:space="preserve"> </w:t>
-      </w:r>
-      <w:proofErr w:type="spellStart"/>
-      <w:r>
-        <w:rPr>
-          <w:rFonts w:ascii="Times New Roman" w:hAnsi="Times New Roman" w:cs="Times New Roman"/>
-          <w:sz w:val="26"/>
-          <w:szCs w:val="26"/>
-        </w:rPr>
-        <w:t>thể</w:t>
-      </w:r>
-      <w:proofErr w:type="spellEnd"/>
-      <w:r>
-        <w:rPr>
-          <w:rFonts w:ascii="Times New Roman" w:hAnsi="Times New Roman" w:cs="Times New Roman"/>
-          <w:sz w:val="26"/>
-          <w:szCs w:val="26"/>
-        </w:rPr>
-        <w:t xml:space="preserve"> </w:t>
-      </w:r>
-      <w:proofErr w:type="spellStart"/>
-      <w:r>
-        <w:rPr>
-          <w:rFonts w:ascii="Times New Roman" w:hAnsi="Times New Roman" w:cs="Times New Roman"/>
-          <w:sz w:val="26"/>
-          <w:szCs w:val="26"/>
-        </w:rPr>
-        <w:t>truyền</w:t>
-      </w:r>
-      <w:proofErr w:type="spellEnd"/>
-      <w:r>
-        <w:rPr>
-          <w:rFonts w:ascii="Times New Roman" w:hAnsi="Times New Roman" w:cs="Times New Roman"/>
-          <w:sz w:val="26"/>
-          <w:szCs w:val="26"/>
-        </w:rPr>
-        <w:t xml:space="preserve"> </w:t>
-      </w:r>
-      <w:proofErr w:type="spellStart"/>
-      <w:r>
-        <w:rPr>
-          <w:rFonts w:ascii="Times New Roman" w:hAnsi="Times New Roman" w:cs="Times New Roman"/>
-          <w:sz w:val="26"/>
-          <w:szCs w:val="26"/>
-        </w:rPr>
-        <w:t>nhiều</w:t>
-      </w:r>
-      <w:proofErr w:type="spellEnd"/>
-      <w:r>
-        <w:rPr>
-          <w:rFonts w:ascii="Times New Roman" w:hAnsi="Times New Roman" w:cs="Times New Roman"/>
-          <w:sz w:val="26"/>
-          <w:szCs w:val="26"/>
-        </w:rPr>
-        <w:t xml:space="preserve"> </w:t>
-      </w:r>
-      <w:proofErr w:type="spellStart"/>
-      <w:r>
-        <w:rPr>
-          <w:rFonts w:ascii="Times New Roman" w:hAnsi="Times New Roman" w:cs="Times New Roman"/>
-          <w:sz w:val="26"/>
-          <w:szCs w:val="26"/>
-        </w:rPr>
-        <w:t>biến</w:t>
-      </w:r>
-      <w:proofErr w:type="spellEnd"/>
-      <w:r>
-        <w:rPr>
-          <w:rFonts w:ascii="Times New Roman" w:hAnsi="Times New Roman" w:cs="Times New Roman"/>
-          <w:sz w:val="26"/>
-          <w:szCs w:val="26"/>
-        </w:rPr>
-        <w:t xml:space="preserve"> </w:t>
-      </w:r>
-      <w:proofErr w:type="spellStart"/>
-      <w:r>
-        <w:rPr>
-          <w:rFonts w:ascii="Times New Roman" w:hAnsi="Times New Roman" w:cs="Times New Roman"/>
-          <w:sz w:val="26"/>
-          <w:szCs w:val="26"/>
-        </w:rPr>
-        <w:t>trên</w:t>
-      </w:r>
-      <w:proofErr w:type="spellEnd"/>
-      <w:r>
-        <w:rPr>
-          <w:rFonts w:ascii="Times New Roman" w:hAnsi="Times New Roman" w:cs="Times New Roman"/>
-          <w:sz w:val="26"/>
-          <w:szCs w:val="26"/>
-        </w:rPr>
-        <w:t xml:space="preserve"> Route:</w:t>
+      <w:r>
+        <w:rPr>
+          <w:rFonts w:ascii="Times New Roman" w:hAnsi="Times New Roman" w:cs="Times New Roman"/>
+          <w:sz w:val="26"/>
+          <w:szCs w:val="26"/>
+        </w:rPr>
+        <w:t>Có thể truyền nhiều biến trên Route:</w:t>
       </w:r>
     </w:p>
     <w:p>
@@ -1147,329 +570,13 @@
           <w:szCs w:val="26"/>
         </w:rPr>
       </w:pPr>
-      <w:proofErr w:type="spellStart"/>
-      <w:r>
-        <w:rPr>
-          <w:rFonts w:ascii="Times New Roman" w:hAnsi="Times New Roman" w:cs="Times New Roman"/>
-          <w:sz w:val="26"/>
-          <w:szCs w:val="26"/>
-        </w:rPr>
-        <w:t>Bởi</w:t>
-      </w:r>
-      <w:proofErr w:type="spellEnd"/>
-      <w:r>
-        <w:rPr>
-          <w:rFonts w:ascii="Times New Roman" w:hAnsi="Times New Roman" w:cs="Times New Roman"/>
-          <w:sz w:val="26"/>
-          <w:szCs w:val="26"/>
-        </w:rPr>
-        <w:t xml:space="preserve"> </w:t>
-      </w:r>
-      <w:proofErr w:type="spellStart"/>
-      <w:r>
-        <w:rPr>
-          <w:rFonts w:ascii="Times New Roman" w:hAnsi="Times New Roman" w:cs="Times New Roman"/>
-          <w:sz w:val="26"/>
-          <w:szCs w:val="26"/>
-        </w:rPr>
-        <w:t>vì</w:t>
-      </w:r>
-      <w:proofErr w:type="spellEnd"/>
-      <w:r>
-        <w:rPr>
-          <w:rFonts w:ascii="Times New Roman" w:hAnsi="Times New Roman" w:cs="Times New Roman"/>
-          <w:sz w:val="26"/>
-          <w:szCs w:val="26"/>
-        </w:rPr>
-        <w:t xml:space="preserve"> HTML </w:t>
-      </w:r>
-      <w:proofErr w:type="spellStart"/>
-      <w:r>
-        <w:rPr>
-          <w:rFonts w:ascii="Times New Roman" w:hAnsi="Times New Roman" w:cs="Times New Roman"/>
-          <w:sz w:val="26"/>
-          <w:szCs w:val="26"/>
-        </w:rPr>
-        <w:t>chỉ</w:t>
-      </w:r>
-      <w:proofErr w:type="spellEnd"/>
-      <w:r>
-        <w:rPr>
-          <w:rFonts w:ascii="Times New Roman" w:hAnsi="Times New Roman" w:cs="Times New Roman"/>
-          <w:sz w:val="26"/>
-          <w:szCs w:val="26"/>
-        </w:rPr>
-        <w:t xml:space="preserve"> support method GET </w:t>
-      </w:r>
-      <w:proofErr w:type="spellStart"/>
-      <w:r>
-        <w:rPr>
-          <w:rFonts w:ascii="Times New Roman" w:hAnsi="Times New Roman" w:cs="Times New Roman"/>
-          <w:sz w:val="26"/>
-          <w:szCs w:val="26"/>
-        </w:rPr>
-        <w:t>và</w:t>
-      </w:r>
-      <w:proofErr w:type="spellEnd"/>
-      <w:r>
-        <w:rPr>
-          <w:rFonts w:ascii="Times New Roman" w:hAnsi="Times New Roman" w:cs="Times New Roman"/>
-          <w:sz w:val="26"/>
-          <w:szCs w:val="26"/>
-        </w:rPr>
-        <w:t xml:space="preserve"> POST, do </w:t>
-      </w:r>
-      <w:proofErr w:type="spellStart"/>
-      <w:r>
-        <w:rPr>
-          <w:rFonts w:ascii="Times New Roman" w:hAnsi="Times New Roman" w:cs="Times New Roman"/>
-          <w:sz w:val="26"/>
-          <w:szCs w:val="26"/>
-        </w:rPr>
-        <w:t>đó</w:t>
-      </w:r>
-      <w:proofErr w:type="spellEnd"/>
-      <w:r>
-        <w:rPr>
-          <w:rFonts w:ascii="Times New Roman" w:hAnsi="Times New Roman" w:cs="Times New Roman"/>
-          <w:sz w:val="26"/>
-          <w:szCs w:val="26"/>
-        </w:rPr>
-        <w:t xml:space="preserve"> </w:t>
-      </w:r>
-      <w:proofErr w:type="spellStart"/>
-      <w:r>
-        <w:rPr>
-          <w:rFonts w:ascii="Times New Roman" w:hAnsi="Times New Roman" w:cs="Times New Roman"/>
-          <w:sz w:val="26"/>
-          <w:szCs w:val="26"/>
-        </w:rPr>
-        <w:t>để</w:t>
-      </w:r>
-      <w:proofErr w:type="spellEnd"/>
-      <w:r>
-        <w:rPr>
-          <w:rFonts w:ascii="Times New Roman" w:hAnsi="Times New Roman" w:cs="Times New Roman"/>
-          <w:sz w:val="26"/>
-          <w:szCs w:val="26"/>
-        </w:rPr>
-        <w:t xml:space="preserve"> </w:t>
-      </w:r>
-      <w:proofErr w:type="spellStart"/>
-      <w:r>
-        <w:rPr>
-          <w:rFonts w:ascii="Times New Roman" w:hAnsi="Times New Roman" w:cs="Times New Roman"/>
-          <w:sz w:val="26"/>
-          <w:szCs w:val="26"/>
-        </w:rPr>
-        <w:t>Laravel</w:t>
-      </w:r>
-      <w:proofErr w:type="spellEnd"/>
-      <w:r>
-        <w:rPr>
-          <w:rFonts w:ascii="Times New Roman" w:hAnsi="Times New Roman" w:cs="Times New Roman"/>
-          <w:sz w:val="26"/>
-          <w:szCs w:val="26"/>
-        </w:rPr>
-        <w:t xml:space="preserve"> </w:t>
-      </w:r>
-      <w:proofErr w:type="spellStart"/>
-      <w:r>
-        <w:rPr>
-          <w:rFonts w:ascii="Times New Roman" w:hAnsi="Times New Roman" w:cs="Times New Roman"/>
-          <w:sz w:val="26"/>
-          <w:szCs w:val="26"/>
-        </w:rPr>
-        <w:t>có</w:t>
-      </w:r>
-      <w:proofErr w:type="spellEnd"/>
-      <w:r>
-        <w:rPr>
-          <w:rFonts w:ascii="Times New Roman" w:hAnsi="Times New Roman" w:cs="Times New Roman"/>
-          <w:sz w:val="26"/>
-          <w:szCs w:val="26"/>
-        </w:rPr>
-        <w:t xml:space="preserve"> </w:t>
-      </w:r>
-      <w:proofErr w:type="spellStart"/>
-      <w:r>
-        <w:rPr>
-          <w:rFonts w:ascii="Times New Roman" w:hAnsi="Times New Roman" w:cs="Times New Roman"/>
-          <w:sz w:val="26"/>
-          <w:szCs w:val="26"/>
-        </w:rPr>
-        <w:t>thể</w:t>
-      </w:r>
-      <w:proofErr w:type="spellEnd"/>
-      <w:r>
-        <w:rPr>
-          <w:rFonts w:ascii="Times New Roman" w:hAnsi="Times New Roman" w:cs="Times New Roman"/>
-          <w:sz w:val="26"/>
-          <w:szCs w:val="26"/>
-        </w:rPr>
-        <w:t xml:space="preserve"> </w:t>
-      </w:r>
-      <w:proofErr w:type="spellStart"/>
-      <w:r>
-        <w:rPr>
-          <w:rFonts w:ascii="Times New Roman" w:hAnsi="Times New Roman" w:cs="Times New Roman"/>
-          <w:sz w:val="26"/>
-          <w:szCs w:val="26"/>
-        </w:rPr>
-        <w:t>hiểu</w:t>
-      </w:r>
-      <w:proofErr w:type="spellEnd"/>
-      <w:r>
-        <w:rPr>
-          <w:rFonts w:ascii="Times New Roman" w:hAnsi="Times New Roman" w:cs="Times New Roman"/>
-          <w:sz w:val="26"/>
-          <w:szCs w:val="26"/>
-        </w:rPr>
-        <w:t xml:space="preserve"> </w:t>
-      </w:r>
-      <w:proofErr w:type="spellStart"/>
-      <w:r>
-        <w:rPr>
-          <w:rFonts w:ascii="Times New Roman" w:hAnsi="Times New Roman" w:cs="Times New Roman"/>
-          <w:sz w:val="26"/>
-          <w:szCs w:val="26"/>
-        </w:rPr>
-        <w:t>được</w:t>
-      </w:r>
-      <w:proofErr w:type="spellEnd"/>
-      <w:r>
-        <w:rPr>
-          <w:rFonts w:ascii="Times New Roman" w:hAnsi="Times New Roman" w:cs="Times New Roman"/>
-          <w:sz w:val="26"/>
-          <w:szCs w:val="26"/>
-        </w:rPr>
-        <w:t xml:space="preserve"> </w:t>
-      </w:r>
-      <w:proofErr w:type="spellStart"/>
-      <w:r>
-        <w:rPr>
-          <w:rFonts w:ascii="Times New Roman" w:hAnsi="Times New Roman" w:cs="Times New Roman"/>
-          <w:sz w:val="26"/>
-          <w:szCs w:val="26"/>
-        </w:rPr>
-        <w:t>các</w:t>
-      </w:r>
-      <w:proofErr w:type="spellEnd"/>
-      <w:r>
-        <w:rPr>
-          <w:rFonts w:ascii="Times New Roman" w:hAnsi="Times New Roman" w:cs="Times New Roman"/>
-          <w:sz w:val="26"/>
-          <w:szCs w:val="26"/>
-        </w:rPr>
-        <w:t xml:space="preserve"> method </w:t>
-      </w:r>
-      <w:proofErr w:type="spellStart"/>
-      <w:r>
-        <w:rPr>
-          <w:rFonts w:ascii="Times New Roman" w:hAnsi="Times New Roman" w:cs="Times New Roman"/>
-          <w:sz w:val="26"/>
-          <w:szCs w:val="26"/>
-        </w:rPr>
-        <w:t>còn</w:t>
-      </w:r>
-      <w:proofErr w:type="spellEnd"/>
-      <w:r>
-        <w:rPr>
-          <w:rFonts w:ascii="Times New Roman" w:hAnsi="Times New Roman" w:cs="Times New Roman"/>
-          <w:sz w:val="26"/>
-          <w:szCs w:val="26"/>
-        </w:rPr>
-        <w:t xml:space="preserve"> </w:t>
-      </w:r>
-      <w:proofErr w:type="spellStart"/>
-      <w:r>
-        <w:rPr>
-          <w:rFonts w:ascii="Times New Roman" w:hAnsi="Times New Roman" w:cs="Times New Roman"/>
-          <w:sz w:val="26"/>
-          <w:szCs w:val="26"/>
-        </w:rPr>
-        <w:t>lại</w:t>
-      </w:r>
-      <w:proofErr w:type="spellEnd"/>
-      <w:r>
-        <w:rPr>
-          <w:rFonts w:ascii="Times New Roman" w:hAnsi="Times New Roman" w:cs="Times New Roman"/>
-          <w:sz w:val="26"/>
-          <w:szCs w:val="26"/>
-        </w:rPr>
-        <w:t xml:space="preserve"> </w:t>
-      </w:r>
-      <w:proofErr w:type="spellStart"/>
-      <w:r>
-        <w:rPr>
-          <w:rFonts w:ascii="Times New Roman" w:hAnsi="Times New Roman" w:cs="Times New Roman"/>
-          <w:sz w:val="26"/>
-          <w:szCs w:val="26"/>
-        </w:rPr>
-        <w:t>thì</w:t>
-      </w:r>
-      <w:proofErr w:type="spellEnd"/>
-      <w:r>
-        <w:rPr>
-          <w:rFonts w:ascii="Times New Roman" w:hAnsi="Times New Roman" w:cs="Times New Roman"/>
-          <w:sz w:val="26"/>
-          <w:szCs w:val="26"/>
-        </w:rPr>
-        <w:t xml:space="preserve"> </w:t>
-      </w:r>
-      <w:proofErr w:type="spellStart"/>
-      <w:r>
-        <w:rPr>
-          <w:rFonts w:ascii="Times New Roman" w:hAnsi="Times New Roman" w:cs="Times New Roman"/>
-          <w:sz w:val="26"/>
-          <w:szCs w:val="26"/>
-        </w:rPr>
-        <w:t>làm</w:t>
-      </w:r>
-      <w:proofErr w:type="spellEnd"/>
-      <w:r>
-        <w:rPr>
-          <w:rFonts w:ascii="Times New Roman" w:hAnsi="Times New Roman" w:cs="Times New Roman"/>
-          <w:sz w:val="26"/>
-          <w:szCs w:val="26"/>
-        </w:rPr>
-        <w:t xml:space="preserve"> </w:t>
-      </w:r>
-      <w:proofErr w:type="spellStart"/>
-      <w:r>
-        <w:rPr>
-          <w:rFonts w:ascii="Times New Roman" w:hAnsi="Times New Roman" w:cs="Times New Roman"/>
-          <w:sz w:val="26"/>
-          <w:szCs w:val="26"/>
-        </w:rPr>
-        <w:t>như</w:t>
-      </w:r>
-      <w:proofErr w:type="spellEnd"/>
-      <w:r>
-        <w:rPr>
-          <w:rFonts w:ascii="Times New Roman" w:hAnsi="Times New Roman" w:cs="Times New Roman"/>
-          <w:sz w:val="26"/>
-          <w:szCs w:val="26"/>
-        </w:rPr>
-        <w:t xml:space="preserve"> </w:t>
-      </w:r>
-      <w:proofErr w:type="spellStart"/>
-      <w:r>
-        <w:rPr>
-          <w:rFonts w:ascii="Times New Roman" w:hAnsi="Times New Roman" w:cs="Times New Roman"/>
-          <w:sz w:val="26"/>
-          <w:szCs w:val="26"/>
-        </w:rPr>
-        <w:t>sau</w:t>
-      </w:r>
-      <w:proofErr w:type="spellEnd"/>
-      <w:r>
-        <w:rPr>
-          <w:rFonts w:ascii="Times New Roman" w:hAnsi="Times New Roman" w:cs="Times New Roman"/>
-          <w:sz w:val="26"/>
-          <w:szCs w:val="26"/>
-        </w:rPr>
-        <w:t>:</w:t>
+      <w:r>
+        <w:rPr>
+          <w:rFonts w:ascii="Times New Roman" w:hAnsi="Times New Roman" w:cs="Times New Roman"/>
+          <w:sz w:val="26"/>
+          <w:szCs w:val="26"/>
+        </w:rPr>
+        <w:t>Bởi vì HTML chỉ support method GET và POST, do đó để Laravel có thể hiểu được các method còn lại thì làm như sau:</w:t>
       </w:r>
     </w:p>
     <w:p>
@@ -1541,51 +648,19 @@
         </w:numPr>
         <w:rPr>
           <w:rFonts w:ascii="Times New Roman" w:hAnsi="Times New Roman" w:cs="Times New Roman"/>
-          <w:sz w:val="26"/>
-          <w:szCs w:val="26"/>
-        </w:rPr>
-      </w:pPr>
-      <w:proofErr w:type="spellStart"/>
-      <w:r>
-        <w:rPr>
-          <w:rFonts w:ascii="Times New Roman" w:hAnsi="Times New Roman" w:cs="Times New Roman"/>
+          <w:b/>
+          <w:sz w:val="26"/>
+          <w:szCs w:val="26"/>
+        </w:rPr>
+      </w:pPr>
+      <w:r>
+        <w:rPr>
+          <w:rFonts w:ascii="Times New Roman" w:hAnsi="Times New Roman" w:cs="Times New Roman"/>
+          <w:b/>
           <w:sz w:val="26"/>
           <w:szCs w:val="26"/>
         </w:rPr>
         <w:lastRenderedPageBreak/>
-        <w:t>E</w:t>
-      </w:r>
-      <w:r>
-        <w:rPr>
-          <w:rFonts w:ascii="Times New Roman" w:hAnsi="Times New Roman" w:cs="Times New Roman"/>
-          <w:sz w:val="26"/>
-          <w:szCs w:val="26"/>
-        </w:rPr>
-        <w:t>w</w:t>
-      </w:r>
-      <w:bookmarkStart w:id="0" w:name="_GoBack"/>
-      <w:bookmarkEnd w:id="0"/>
-      <w:proofErr w:type="spellEnd"/>
-    </w:p>
-    <w:p>
-      <w:pPr>
-        <w:pStyle w:val="ListParagraph"/>
-        <w:numPr>
-          <w:ilvl w:val="0"/>
-          <w:numId w:val="2"/>
-        </w:numPr>
-        <w:rPr>
-          <w:rFonts w:ascii="Times New Roman" w:hAnsi="Times New Roman" w:cs="Times New Roman"/>
-          <w:sz w:val="26"/>
-          <w:szCs w:val="26"/>
-        </w:rPr>
-      </w:pPr>
-      <w:r>
-        <w:rPr>
-          <w:rFonts w:ascii="Times New Roman" w:hAnsi="Times New Roman" w:cs="Times New Roman"/>
-          <w:sz w:val="26"/>
-          <w:szCs w:val="26"/>
-        </w:rPr>
         <w:t>Note</w:t>
       </w:r>
     </w:p>
@@ -1602,77 +677,13 @@
           <w:szCs w:val="26"/>
         </w:rPr>
       </w:pPr>
-      <w:proofErr w:type="spellStart"/>
-      <w:r>
-        <w:rPr>
-          <w:rFonts w:ascii="Times New Roman" w:hAnsi="Times New Roman" w:cs="Times New Roman"/>
-          <w:sz w:val="26"/>
-          <w:szCs w:val="26"/>
-        </w:rPr>
-        <w:t>Luồng</w:t>
-      </w:r>
-      <w:proofErr w:type="spellEnd"/>
-      <w:r>
-        <w:rPr>
-          <w:rFonts w:ascii="Times New Roman" w:hAnsi="Times New Roman" w:cs="Times New Roman"/>
-          <w:sz w:val="26"/>
-          <w:szCs w:val="26"/>
-        </w:rPr>
-        <w:t xml:space="preserve"> </w:t>
-      </w:r>
-      <w:proofErr w:type="spellStart"/>
-      <w:r>
-        <w:rPr>
-          <w:rFonts w:ascii="Times New Roman" w:hAnsi="Times New Roman" w:cs="Times New Roman"/>
-          <w:sz w:val="26"/>
-          <w:szCs w:val="26"/>
-        </w:rPr>
-        <w:t>đi</w:t>
-      </w:r>
-      <w:proofErr w:type="spellEnd"/>
-      <w:r>
-        <w:rPr>
-          <w:rFonts w:ascii="Times New Roman" w:hAnsi="Times New Roman" w:cs="Times New Roman"/>
-          <w:sz w:val="26"/>
-          <w:szCs w:val="26"/>
-        </w:rPr>
-        <w:t xml:space="preserve"> </w:t>
-      </w:r>
-      <w:proofErr w:type="spellStart"/>
-      <w:r>
-        <w:rPr>
-          <w:rFonts w:ascii="Times New Roman" w:hAnsi="Times New Roman" w:cs="Times New Roman"/>
-          <w:sz w:val="26"/>
-          <w:szCs w:val="26"/>
-        </w:rPr>
-        <w:t>của</w:t>
-      </w:r>
-      <w:proofErr w:type="spellEnd"/>
-      <w:r>
-        <w:rPr>
-          <w:rFonts w:ascii="Times New Roman" w:hAnsi="Times New Roman" w:cs="Times New Roman"/>
-          <w:sz w:val="26"/>
-          <w:szCs w:val="26"/>
-        </w:rPr>
-        <w:t xml:space="preserve"> request </w:t>
-      </w:r>
-      <w:proofErr w:type="spellStart"/>
-      <w:r>
-        <w:rPr>
-          <w:rFonts w:ascii="Times New Roman" w:hAnsi="Times New Roman" w:cs="Times New Roman"/>
-          <w:sz w:val="26"/>
-          <w:szCs w:val="26"/>
-        </w:rPr>
-        <w:t>và</w:t>
-      </w:r>
-      <w:proofErr w:type="spellEnd"/>
-      <w:r>
-        <w:rPr>
-          <w:rFonts w:ascii="Times New Roman" w:hAnsi="Times New Roman" w:cs="Times New Roman"/>
-          <w:sz w:val="26"/>
-          <w:szCs w:val="26"/>
-        </w:rPr>
-        <w:t xml:space="preserve"> response</w:t>
+      <w:r>
+        <w:rPr>
+          <w:rFonts w:ascii="Times New Roman" w:hAnsi="Times New Roman" w:cs="Times New Roman"/>
+          <w:sz w:val="26"/>
+          <w:szCs w:val="26"/>
+        </w:rPr>
+        <w:t>Luồng đi của request và response</w:t>
       </w:r>
     </w:p>
     <w:p>
@@ -1746,13 +757,550 @@
         <w:ind w:left="540" w:hanging="180"/>
         <w:rPr>
           <w:rFonts w:ascii="Times New Roman" w:hAnsi="Times New Roman" w:cs="Times New Roman"/>
-          <w:sz w:val="26"/>
-          <w:szCs w:val="26"/>
-        </w:rPr>
-      </w:pPr>
-      <w:r>
-        <w:rPr>
-          <w:rFonts w:ascii="Times New Roman" w:hAnsi="Times New Roman" w:cs="Times New Roman"/>
+          <w:b/>
+          <w:sz w:val="26"/>
+          <w:szCs w:val="26"/>
+        </w:rPr>
+      </w:pPr>
+      <w:r>
+        <w:rPr>
+          <w:rFonts w:ascii="Times New Roman" w:hAnsi="Times New Roman" w:cs="Times New Roman"/>
+          <w:b/>
+          <w:sz w:val="26"/>
+          <w:szCs w:val="26"/>
+        </w:rPr>
+        <w:t>View</w:t>
+      </w:r>
+    </w:p>
+    <w:p>
+      <w:pPr>
+        <w:pStyle w:val="ListParagraph"/>
+        <w:numPr>
+          <w:ilvl w:val="0"/>
+          <w:numId w:val="9"/>
+        </w:numPr>
+        <w:ind w:left="1260"/>
+        <w:rPr>
+          <w:rFonts w:ascii="Times New Roman" w:hAnsi="Times New Roman" w:cs="Times New Roman"/>
+          <w:b/>
+          <w:sz w:val="26"/>
+          <w:szCs w:val="26"/>
+        </w:rPr>
+      </w:pPr>
+      <w:r>
+        <w:rPr>
+          <w:rFonts w:ascii="Times New Roman" w:hAnsi="Times New Roman" w:cs="Times New Roman"/>
+          <w:b/>
+          <w:sz w:val="26"/>
+          <w:szCs w:val="26"/>
+        </w:rPr>
+        <w:t>Lý thuyết</w:t>
+      </w:r>
+    </w:p>
+    <w:p>
+      <w:pPr>
+        <w:pStyle w:val="ListParagraph"/>
+        <w:numPr>
+          <w:ilvl w:val="0"/>
+          <w:numId w:val="3"/>
+        </w:numPr>
+        <w:rPr>
+          <w:rFonts w:ascii="Times New Roman" w:hAnsi="Times New Roman" w:cs="Times New Roman"/>
+          <w:sz w:val="26"/>
+          <w:szCs w:val="26"/>
+        </w:rPr>
+      </w:pPr>
+      <w:r>
+        <w:rPr>
+          <w:rFonts w:ascii="Times New Roman" w:hAnsi="Times New Roman" w:cs="Times New Roman"/>
+          <w:sz w:val="26"/>
+          <w:szCs w:val="26"/>
+        </w:rPr>
+        <w:t>Các file view này tương ứng là View trong mô hình MVC.</w:t>
+      </w:r>
+    </w:p>
+    <w:p>
+      <w:pPr>
+        <w:pStyle w:val="ListParagraph"/>
+        <w:numPr>
+          <w:ilvl w:val="0"/>
+          <w:numId w:val="3"/>
+        </w:numPr>
+        <w:rPr>
+          <w:rFonts w:ascii="Times New Roman" w:hAnsi="Times New Roman" w:cs="Times New Roman"/>
+          <w:sz w:val="26"/>
+          <w:szCs w:val="26"/>
+        </w:rPr>
+      </w:pPr>
+      <w:r>
+        <w:rPr>
+          <w:rFonts w:ascii="Times New Roman" w:hAnsi="Times New Roman" w:cs="Times New Roman"/>
+          <w:sz w:val="26"/>
+          <w:szCs w:val="26"/>
+        </w:rPr>
+        <w:t>Các file view được viết trên blade engine, có đuôi mở rộng là *.blade.php</w:t>
+      </w:r>
+    </w:p>
+    <w:p>
+      <w:pPr>
+        <w:pStyle w:val="ListParagraph"/>
+        <w:numPr>
+          <w:ilvl w:val="0"/>
+          <w:numId w:val="9"/>
+        </w:numPr>
+        <w:ind w:left="1260"/>
+        <w:rPr>
+          <w:rFonts w:ascii="Times New Roman" w:hAnsi="Times New Roman" w:cs="Times New Roman"/>
+          <w:b/>
+          <w:sz w:val="26"/>
+          <w:szCs w:val="26"/>
+        </w:rPr>
+      </w:pPr>
+      <w:r>
+        <w:rPr>
+          <w:rFonts w:ascii="Times New Roman" w:hAnsi="Times New Roman" w:cs="Times New Roman"/>
+          <w:b/>
+          <w:sz w:val="26"/>
+          <w:szCs w:val="26"/>
+        </w:rPr>
+        <w:t>Location</w:t>
+      </w:r>
+    </w:p>
+    <w:p>
+      <w:pPr>
+        <w:pStyle w:val="ListParagraph"/>
+        <w:numPr>
+          <w:ilvl w:val="0"/>
+          <w:numId w:val="3"/>
+        </w:numPr>
+        <w:rPr>
+          <w:rFonts w:ascii="Times New Roman" w:hAnsi="Times New Roman" w:cs="Times New Roman"/>
+          <w:sz w:val="26"/>
+          <w:szCs w:val="26"/>
+        </w:rPr>
+      </w:pPr>
+      <w:r>
+        <w:rPr>
+          <w:rFonts w:ascii="Times New Roman" w:hAnsi="Times New Roman" w:cs="Times New Roman"/>
+          <w:sz w:val="26"/>
+          <w:szCs w:val="26"/>
+        </w:rPr>
+        <w:t>Ở thư mục resources/views</w:t>
+      </w:r>
+    </w:p>
+    <w:p>
+      <w:pPr>
+        <w:pStyle w:val="ListParagraph"/>
+        <w:numPr>
+          <w:ilvl w:val="0"/>
+          <w:numId w:val="9"/>
+        </w:numPr>
+        <w:ind w:left="1260"/>
+        <w:rPr>
+          <w:rFonts w:ascii="Times New Roman" w:hAnsi="Times New Roman" w:cs="Times New Roman"/>
+          <w:b/>
+          <w:sz w:val="26"/>
+          <w:szCs w:val="26"/>
+        </w:rPr>
+      </w:pPr>
+      <w:r>
+        <w:rPr>
+          <w:rFonts w:ascii="Times New Roman" w:hAnsi="Times New Roman" w:cs="Times New Roman"/>
+          <w:b/>
+          <w:sz w:val="26"/>
+          <w:szCs w:val="26"/>
+        </w:rPr>
+        <w:t>Cấu trúc</w:t>
+      </w:r>
+    </w:p>
+    <w:p>
+      <w:pPr>
+        <w:pStyle w:val="ListParagraph"/>
+        <w:numPr>
+          <w:ilvl w:val="0"/>
+          <w:numId w:val="3"/>
+        </w:numPr>
+        <w:rPr>
+          <w:rFonts w:ascii="Times New Roman" w:hAnsi="Times New Roman" w:cs="Times New Roman"/>
+          <w:sz w:val="26"/>
+          <w:szCs w:val="26"/>
+        </w:rPr>
+      </w:pPr>
+      <w:r>
+        <w:rPr>
+          <w:rFonts w:ascii="Times New Roman" w:hAnsi="Times New Roman" w:cs="Times New Roman"/>
+          <w:sz w:val="26"/>
+          <w:szCs w:val="26"/>
+        </w:rPr>
+        <w:t>Hiển thị View trong Laravel, dùng view() với cú pháp sau:</w:t>
+      </w:r>
+    </w:p>
+    <w:p>
+      <w:pPr>
+        <w:pStyle w:val="ListParagraph"/>
+        <w:numPr>
+          <w:ilvl w:val="0"/>
+          <w:numId w:val="6"/>
+        </w:numPr>
+        <w:ind w:left="2340"/>
+        <w:rPr>
+          <w:rFonts w:ascii="Times New Roman" w:hAnsi="Times New Roman" w:cs="Times New Roman"/>
+          <w:sz w:val="26"/>
+          <w:szCs w:val="26"/>
+        </w:rPr>
+      </w:pPr>
+      <w:r>
+        <w:rPr>
+          <w:rFonts w:ascii="Times New Roman" w:hAnsi="Times New Roman" w:cs="Times New Roman"/>
+          <w:sz w:val="26"/>
+          <w:szCs w:val="26"/>
+        </w:rPr>
+        <w:t>view(‘name_of_view’, $data);</w:t>
+      </w:r>
+    </w:p>
+    <w:p>
+      <w:pPr>
+        <w:pStyle w:val="ListParagraph"/>
+        <w:numPr>
+          <w:ilvl w:val="0"/>
+          <w:numId w:val="3"/>
+        </w:numPr>
+        <w:rPr>
+          <w:rFonts w:ascii="Times New Roman" w:hAnsi="Times New Roman" w:cs="Times New Roman"/>
+          <w:sz w:val="26"/>
+          <w:szCs w:val="26"/>
+        </w:rPr>
+      </w:pPr>
+      <w:r>
+        <w:rPr>
+          <w:rFonts w:ascii="Times New Roman" w:hAnsi="Times New Roman" w:cs="Times New Roman"/>
+          <w:sz w:val="26"/>
+          <w:szCs w:val="26"/>
+        </w:rPr>
+        <w:t>Để hiển thị View trong một Route hay Controller ta dùng cú pháp sau:</w:t>
+      </w:r>
+    </w:p>
+    <w:p>
+      <w:pPr>
+        <w:pStyle w:val="ListParagraph"/>
+        <w:numPr>
+          <w:ilvl w:val="0"/>
+          <w:numId w:val="6"/>
+        </w:numPr>
+        <w:ind w:left="2340"/>
+        <w:rPr>
+          <w:rFonts w:ascii="Times New Roman" w:hAnsi="Times New Roman" w:cs="Times New Roman"/>
+          <w:sz w:val="26"/>
+          <w:szCs w:val="26"/>
+        </w:rPr>
+      </w:pPr>
+      <w:r>
+        <w:rPr>
+          <w:rFonts w:ascii="Times New Roman" w:hAnsi="Times New Roman" w:cs="Times New Roman"/>
+          <w:sz w:val="26"/>
+          <w:szCs w:val="26"/>
+        </w:rPr>
+        <w:t>Route::get(‘home’,function(){</w:t>
+      </w:r>
+    </w:p>
+    <w:p>
+      <w:pPr>
+        <w:pStyle w:val="ListParagraph"/>
+        <w:ind w:left="2880"/>
+        <w:rPr>
+          <w:rFonts w:ascii="Times New Roman" w:hAnsi="Times New Roman" w:cs="Times New Roman"/>
+          <w:sz w:val="26"/>
+          <w:szCs w:val="26"/>
+        </w:rPr>
+      </w:pPr>
+      <w:r>
+        <w:rPr>
+          <w:rFonts w:ascii="Times New Roman" w:hAnsi="Times New Roman" w:cs="Times New Roman"/>
+          <w:sz w:val="26"/>
+          <w:szCs w:val="26"/>
+        </w:rPr>
+        <w:t>Return view(‘home’</w:t>
+      </w:r>
+      <w:r>
+        <w:rPr>
+          <w:rFonts w:ascii="Times New Roman" w:hAnsi="Times New Roman" w:cs="Times New Roman"/>
+          <w:sz w:val="26"/>
+          <w:szCs w:val="26"/>
+        </w:rPr>
+        <w:t>,$data</w:t>
+      </w:r>
+      <w:r>
+        <w:rPr>
+          <w:rFonts w:ascii="Times New Roman" w:hAnsi="Times New Roman" w:cs="Times New Roman"/>
+          <w:sz w:val="26"/>
+          <w:szCs w:val="26"/>
+        </w:rPr>
+        <w:t>)</w:t>
+      </w:r>
+      <w:r>
+        <w:rPr>
+          <w:rFonts w:ascii="Times New Roman" w:hAnsi="Times New Roman" w:cs="Times New Roman"/>
+          <w:sz w:val="26"/>
+          <w:szCs w:val="26"/>
+        </w:rPr>
+        <w:t>;</w:t>
+      </w:r>
+    </w:p>
+    <w:p>
+      <w:pPr>
+        <w:pStyle w:val="ListParagraph"/>
+        <w:ind w:left="2340"/>
+        <w:rPr>
+          <w:rFonts w:ascii="Times New Roman" w:hAnsi="Times New Roman" w:cs="Times New Roman"/>
+          <w:sz w:val="26"/>
+          <w:szCs w:val="26"/>
+        </w:rPr>
+      </w:pPr>
+      <w:r>
+        <w:rPr>
+          <w:rFonts w:ascii="Times New Roman" w:hAnsi="Times New Roman" w:cs="Times New Roman"/>
+          <w:sz w:val="26"/>
+          <w:szCs w:val="26"/>
+        </w:rPr>
+        <w:t>});</w:t>
+      </w:r>
+    </w:p>
+    <w:p>
+      <w:pPr>
+        <w:pStyle w:val="ListParagraph"/>
+        <w:numPr>
+          <w:ilvl w:val="0"/>
+          <w:numId w:val="3"/>
+        </w:numPr>
+        <w:rPr>
+          <w:rFonts w:ascii="Times New Roman" w:hAnsi="Times New Roman" w:cs="Times New Roman"/>
+          <w:sz w:val="26"/>
+          <w:szCs w:val="26"/>
+        </w:rPr>
+      </w:pPr>
+      <w:r>
+        <w:rPr>
+          <w:rFonts w:ascii="Times New Roman" w:hAnsi="Times New Roman" w:cs="Times New Roman"/>
+          <w:sz w:val="26"/>
+          <w:szCs w:val="26"/>
+        </w:rPr>
+        <w:t>Truyền dữ liệu qua View dùng hàm compact():</w:t>
+      </w:r>
+    </w:p>
+    <w:p>
+      <w:pPr>
+        <w:pStyle w:val="ListParagraph"/>
+        <w:numPr>
+          <w:ilvl w:val="0"/>
+          <w:numId w:val="6"/>
+        </w:numPr>
+        <w:ind w:left="2340"/>
+        <w:rPr>
+          <w:rFonts w:ascii="Times New Roman" w:hAnsi="Times New Roman" w:cs="Times New Roman"/>
+          <w:sz w:val="26"/>
+          <w:szCs w:val="26"/>
+        </w:rPr>
+      </w:pPr>
+      <w:r>
+        <w:rPr>
+          <w:rFonts w:ascii="Times New Roman" w:hAnsi="Times New Roman" w:cs="Times New Roman"/>
+          <w:sz w:val="26"/>
+          <w:szCs w:val="26"/>
+        </w:rPr>
+        <w:t>compact(</w:t>
+      </w:r>
+      <w:r>
+        <w:rPr>
+          <w:rFonts w:ascii="Times New Roman" w:hAnsi="Times New Roman" w:cs="Times New Roman"/>
+          <w:sz w:val="26"/>
+          <w:szCs w:val="26"/>
+        </w:rPr>
+        <w:t>‘varaiable1’) hoặc compact([‘varaiable1’,’varaiable2’)</w:t>
+      </w:r>
+    </w:p>
+    <w:p>
+      <w:pPr>
+        <w:pStyle w:val="ListParagraph"/>
+        <w:numPr>
+          <w:ilvl w:val="0"/>
+          <w:numId w:val="6"/>
+        </w:numPr>
+        <w:ind w:left="2340"/>
+        <w:rPr>
+          <w:rFonts w:ascii="Times New Roman" w:hAnsi="Times New Roman" w:cs="Times New Roman"/>
+          <w:sz w:val="26"/>
+          <w:szCs w:val="26"/>
+        </w:rPr>
+      </w:pPr>
+      <w:r>
+        <w:rPr>
+          <w:rFonts w:ascii="Times New Roman" w:hAnsi="Times New Roman" w:cs="Times New Roman"/>
+          <w:sz w:val="26"/>
+          <w:szCs w:val="26"/>
+        </w:rPr>
+        <w:t>Route::get(‘home’, function(){</w:t>
+      </w:r>
+    </w:p>
+    <w:p>
+      <w:pPr>
+        <w:pStyle w:val="ListParagraph"/>
+        <w:ind w:left="2880"/>
+        <w:rPr>
+          <w:rFonts w:ascii="Times New Roman" w:hAnsi="Times New Roman" w:cs="Times New Roman"/>
+          <w:sz w:val="26"/>
+          <w:szCs w:val="26"/>
+        </w:rPr>
+      </w:pPr>
+      <w:r>
+        <w:rPr>
+          <w:rFonts w:ascii="Times New Roman" w:hAnsi="Times New Roman" w:cs="Times New Roman"/>
+          <w:sz w:val="26"/>
+          <w:szCs w:val="26"/>
+        </w:rPr>
+        <w:t>$name = ‘Hello Laravel’;</w:t>
+      </w:r>
+    </w:p>
+    <w:p>
+      <w:pPr>
+        <w:pStyle w:val="ListParagraph"/>
+        <w:ind w:left="2880"/>
+        <w:rPr>
+          <w:rFonts w:ascii="Times New Roman" w:hAnsi="Times New Roman" w:cs="Times New Roman"/>
+          <w:sz w:val="26"/>
+          <w:szCs w:val="26"/>
+        </w:rPr>
+      </w:pPr>
+      <w:r>
+        <w:rPr>
+          <w:rFonts w:ascii="Times New Roman" w:hAnsi="Times New Roman" w:cs="Times New Roman"/>
+          <w:sz w:val="26"/>
+          <w:szCs w:val="26"/>
+        </w:rPr>
+        <w:t>return view(‘home’,compact(‘name</w:t>
+      </w:r>
+      <w:bookmarkStart w:id="0" w:name="_GoBack"/>
+      <w:bookmarkEnd w:id="0"/>
+      <w:r>
+        <w:rPr>
+          <w:rFonts w:ascii="Times New Roman" w:hAnsi="Times New Roman" w:cs="Times New Roman"/>
+          <w:sz w:val="26"/>
+          <w:szCs w:val="26"/>
+        </w:rPr>
+        <w:t>’));</w:t>
+      </w:r>
+    </w:p>
+    <w:p>
+      <w:pPr>
+        <w:pStyle w:val="ListParagraph"/>
+        <w:ind w:left="2340"/>
+        <w:rPr>
+          <w:rFonts w:ascii="Times New Roman" w:hAnsi="Times New Roman" w:cs="Times New Roman"/>
+          <w:sz w:val="26"/>
+          <w:szCs w:val="26"/>
+        </w:rPr>
+      </w:pPr>
+      <w:r>
+        <w:rPr>
+          <w:rFonts w:ascii="Times New Roman" w:hAnsi="Times New Roman" w:cs="Times New Roman"/>
+          <w:sz w:val="26"/>
+          <w:szCs w:val="26"/>
+        </w:rPr>
+        <w:t>});</w:t>
+      </w:r>
+    </w:p>
+    <w:p>
+      <w:pPr>
+        <w:pStyle w:val="ListParagraph"/>
+        <w:numPr>
+          <w:ilvl w:val="0"/>
+          <w:numId w:val="3"/>
+        </w:numPr>
+        <w:rPr>
+          <w:rFonts w:ascii="Times New Roman" w:hAnsi="Times New Roman" w:cs="Times New Roman"/>
+          <w:sz w:val="26"/>
+          <w:szCs w:val="26"/>
+        </w:rPr>
+      </w:pPr>
+      <w:r>
+        <w:rPr>
+          <w:rFonts w:ascii="Times New Roman" w:hAnsi="Times New Roman" w:cs="Times New Roman"/>
+          <w:sz w:val="26"/>
+          <w:szCs w:val="26"/>
+        </w:rPr>
+        <w:t>Truyền dữ liệu qua View dùng hàm compact():</w:t>
+      </w:r>
+    </w:p>
+    <w:p>
+      <w:pPr>
+        <w:pStyle w:val="ListParagraph"/>
+        <w:numPr>
+          <w:ilvl w:val="0"/>
+          <w:numId w:val="6"/>
+        </w:numPr>
+        <w:ind w:left="2340"/>
+        <w:rPr>
+          <w:rFonts w:ascii="Times New Roman" w:hAnsi="Times New Roman" w:cs="Times New Roman"/>
+          <w:sz w:val="26"/>
+          <w:szCs w:val="26"/>
+        </w:rPr>
+      </w:pPr>
+    </w:p>
+    <w:p>
+      <w:pPr>
+        <w:pStyle w:val="ListParagraph"/>
+        <w:numPr>
+          <w:ilvl w:val="0"/>
+          <w:numId w:val="3"/>
+        </w:numPr>
+        <w:rPr>
+          <w:rFonts w:ascii="Times New Roman" w:hAnsi="Times New Roman" w:cs="Times New Roman"/>
+          <w:sz w:val="26"/>
+          <w:szCs w:val="26"/>
+        </w:rPr>
+      </w:pPr>
+      <w:r>
+        <w:rPr>
+          <w:rFonts w:ascii="Times New Roman" w:hAnsi="Times New Roman" w:cs="Times New Roman"/>
+          <w:sz w:val="26"/>
+          <w:szCs w:val="26"/>
+        </w:rPr>
+        <w:t>Truyền dữ liệu qua View dùng hàm compact():</w:t>
+      </w:r>
+    </w:p>
+    <w:p>
+      <w:pPr>
+        <w:pStyle w:val="ListParagraph"/>
+        <w:numPr>
+          <w:ilvl w:val="0"/>
+          <w:numId w:val="6"/>
+        </w:numPr>
+        <w:ind w:left="2340"/>
+        <w:rPr>
+          <w:rFonts w:ascii="Times New Roman" w:hAnsi="Times New Roman" w:cs="Times New Roman"/>
+          <w:sz w:val="26"/>
+          <w:szCs w:val="26"/>
+        </w:rPr>
+      </w:pPr>
+    </w:p>
+    <w:p>
+      <w:pPr>
+        <w:pStyle w:val="ListParagraph"/>
+        <w:numPr>
+          <w:ilvl w:val="0"/>
+          <w:numId w:val="1"/>
+        </w:numPr>
+        <w:ind w:left="540" w:hanging="180"/>
+        <w:rPr>
+          <w:rFonts w:ascii="Times New Roman" w:hAnsi="Times New Roman" w:cs="Times New Roman"/>
+          <w:b/>
+          <w:sz w:val="26"/>
+          <w:szCs w:val="26"/>
+        </w:rPr>
+      </w:pPr>
+      <w:r>
+        <w:rPr>
+          <w:rFonts w:ascii="Times New Roman" w:hAnsi="Times New Roman" w:cs="Times New Roman"/>
+          <w:b/>
           <w:sz w:val="26"/>
           <w:szCs w:val="26"/>
         </w:rPr>
@@ -1769,36 +1317,15 @@
         <w:ind w:left="540" w:hanging="180"/>
         <w:rPr>
           <w:rFonts w:ascii="Times New Roman" w:hAnsi="Times New Roman" w:cs="Times New Roman"/>
-          <w:sz w:val="26"/>
-          <w:szCs w:val="26"/>
-        </w:rPr>
-      </w:pPr>
-      <w:r>
-        <w:rPr>
-          <w:rFonts w:ascii="Times New Roman" w:hAnsi="Times New Roman" w:cs="Times New Roman"/>
-          <w:sz w:val="26"/>
-          <w:szCs w:val="26"/>
-        </w:rPr>
-        <w:t>View</w:t>
-      </w:r>
-    </w:p>
-    <w:p>
-      <w:pPr>
-        <w:pStyle w:val="ListParagraph"/>
-        <w:numPr>
-          <w:ilvl w:val="0"/>
-          <w:numId w:val="1"/>
-        </w:numPr>
-        <w:ind w:left="540" w:hanging="180"/>
-        <w:rPr>
-          <w:rFonts w:ascii="Times New Roman" w:hAnsi="Times New Roman" w:cs="Times New Roman"/>
-          <w:sz w:val="26"/>
-          <w:szCs w:val="26"/>
-        </w:rPr>
-      </w:pPr>
-      <w:r>
-        <w:rPr>
-          <w:rFonts w:ascii="Times New Roman" w:hAnsi="Times New Roman" w:cs="Times New Roman"/>
+          <w:b/>
+          <w:sz w:val="26"/>
+          <w:szCs w:val="26"/>
+        </w:rPr>
+      </w:pPr>
+      <w:r>
+        <w:rPr>
+          <w:rFonts w:ascii="Times New Roman" w:hAnsi="Times New Roman" w:cs="Times New Roman"/>
+          <w:b/>
           <w:sz w:val="26"/>
           <w:szCs w:val="26"/>
         </w:rPr>
@@ -1818,6 +1345,95 @@
 <file path=word/numbering.xml><?xml version="1.0" encoding="utf-8"?>
 <w:numbering xmlns:wpc="http://schemas.microsoft.com/office/word/2010/wordprocessingCanvas" xmlns:mc="http://schemas.openxmlformats.org/markup-compatibility/2006" xmlns:o="urn:schemas-microsoft-com:office:office" xmlns:r="http://schemas.openxmlformats.org/officeDocument/2006/relationships" xmlns:m="http://schemas.openxmlformats.org/officeDocument/2006/math" xmlns:v="urn:schemas-microsoft-com:vml" xmlns:wp14="http://schemas.microsoft.com/office/word/2010/wordprocessingDrawing" xmlns:wp="http://schemas.openxmlformats.org/drawingml/2006/wordprocessingDrawing" xmlns:w10="urn:schemas-microsoft-com:office:word" xmlns:w="http://schemas.openxmlformats.org/wordprocessingml/2006/main" xmlns:w14="http://schemas.microsoft.com/office/word/2010/wordml" xmlns:w15="http://schemas.microsoft.com/office/word/2012/wordml" xmlns:wpg="http://schemas.microsoft.com/office/word/2010/wordprocessingGroup" xmlns:wpi="http://schemas.microsoft.com/office/word/2010/wordprocessingInk" xmlns:wne="http://schemas.microsoft.com/office/word/2006/wordml" xmlns:wps="http://schemas.microsoft.com/office/word/2010/wordprocessingShape" mc:Ignorable="w14 w15 wp14">
   <w:abstractNum w:abstractNumId="0" w15:restartNumberingAfterBreak="0">
+    <w:nsid w:val="0F747D20"/>
+    <w:multiLevelType w:val="hybridMultilevel"/>
+    <w:tmpl w:val="AC3E7B54"/>
+    <w:lvl w:ilvl="0" w:tplc="0409000F">
+      <w:start w:val="1"/>
+      <w:numFmt w:val="decimal"/>
+      <w:lvlText w:val="%1."/>
+      <w:lvlJc w:val="left"/>
+      <w:pPr>
+        <w:ind w:left="720" w:hanging="360"/>
+      </w:pPr>
+      <w:rPr>
+        <w:rFonts w:hint="default"/>
+      </w:rPr>
+    </w:lvl>
+    <w:lvl w:ilvl="1" w:tplc="04090019" w:tentative="1">
+      <w:start w:val="1"/>
+      <w:numFmt w:val="lowerLetter"/>
+      <w:lvlText w:val="%2."/>
+      <w:lvlJc w:val="left"/>
+      <w:pPr>
+        <w:ind w:left="1440" w:hanging="360"/>
+      </w:pPr>
+    </w:lvl>
+    <w:lvl w:ilvl="2" w:tplc="0409001B" w:tentative="1">
+      <w:start w:val="1"/>
+      <w:numFmt w:val="lowerRoman"/>
+      <w:lvlText w:val="%3."/>
+      <w:lvlJc w:val="right"/>
+      <w:pPr>
+        <w:ind w:left="2160" w:hanging="180"/>
+      </w:pPr>
+    </w:lvl>
+    <w:lvl w:ilvl="3" w:tplc="0409000F" w:tentative="1">
+      <w:start w:val="1"/>
+      <w:numFmt w:val="decimal"/>
+      <w:lvlText w:val="%4."/>
+      <w:lvlJc w:val="left"/>
+      <w:pPr>
+        <w:ind w:left="2880" w:hanging="360"/>
+      </w:pPr>
+    </w:lvl>
+    <w:lvl w:ilvl="4" w:tplc="04090019" w:tentative="1">
+      <w:start w:val="1"/>
+      <w:numFmt w:val="lowerLetter"/>
+      <w:lvlText w:val="%5."/>
+      <w:lvlJc w:val="left"/>
+      <w:pPr>
+        <w:ind w:left="3600" w:hanging="360"/>
+      </w:pPr>
+    </w:lvl>
+    <w:lvl w:ilvl="5" w:tplc="0409001B" w:tentative="1">
+      <w:start w:val="1"/>
+      <w:numFmt w:val="lowerRoman"/>
+      <w:lvlText w:val="%6."/>
+      <w:lvlJc w:val="right"/>
+      <w:pPr>
+        <w:ind w:left="4320" w:hanging="180"/>
+      </w:pPr>
+    </w:lvl>
+    <w:lvl w:ilvl="6" w:tplc="0409000F" w:tentative="1">
+      <w:start w:val="1"/>
+      <w:numFmt w:val="decimal"/>
+      <w:lvlText w:val="%7."/>
+      <w:lvlJc w:val="left"/>
+      <w:pPr>
+        <w:ind w:left="5040" w:hanging="360"/>
+      </w:pPr>
+    </w:lvl>
+    <w:lvl w:ilvl="7" w:tplc="04090019" w:tentative="1">
+      <w:start w:val="1"/>
+      <w:numFmt w:val="lowerLetter"/>
+      <w:lvlText w:val="%8."/>
+      <w:lvlJc w:val="left"/>
+      <w:pPr>
+        <w:ind w:left="5760" w:hanging="360"/>
+      </w:pPr>
+    </w:lvl>
+    <w:lvl w:ilvl="8" w:tplc="0409001B" w:tentative="1">
+      <w:start w:val="1"/>
+      <w:numFmt w:val="lowerRoman"/>
+      <w:lvlText w:val="%9."/>
+      <w:lvlJc w:val="right"/>
+      <w:pPr>
+        <w:ind w:left="6480" w:hanging="180"/>
+      </w:pPr>
+    </w:lvl>
+  </w:abstractNum>
+  <w:abstractNum w:abstractNumId="1" w15:restartNumberingAfterBreak="0">
     <w:nsid w:val="0FF446C2"/>
     <w:multiLevelType w:val="hybridMultilevel"/>
     <w:tmpl w:val="52028D44"/>
@@ -1930,7 +1546,7 @@
       </w:rPr>
     </w:lvl>
   </w:abstractNum>
-  <w:abstractNum w:abstractNumId="1" w15:restartNumberingAfterBreak="0">
+  <w:abstractNum w:abstractNumId="2" w15:restartNumberingAfterBreak="0">
     <w:nsid w:val="286E3A81"/>
     <w:multiLevelType w:val="hybridMultilevel"/>
     <w:tmpl w:val="5782768C"/>
@@ -2043,7 +1659,7 @@
       </w:rPr>
     </w:lvl>
   </w:abstractNum>
-  <w:abstractNum w:abstractNumId="2" w15:restartNumberingAfterBreak="0">
+  <w:abstractNum w:abstractNumId="3" w15:restartNumberingAfterBreak="0">
     <w:nsid w:val="47763EDD"/>
     <w:multiLevelType w:val="hybridMultilevel"/>
     <w:tmpl w:val="D9D6A8CA"/>
@@ -2156,10 +1772,99 @@
       </w:rPr>
     </w:lvl>
   </w:abstractNum>
-  <w:abstractNum w:abstractNumId="3" w15:restartNumberingAfterBreak="0">
+  <w:abstractNum w:abstractNumId="4" w15:restartNumberingAfterBreak="0">
+    <w:nsid w:val="5CF904C1"/>
+    <w:multiLevelType w:val="hybridMultilevel"/>
+    <w:tmpl w:val="D3C60AEA"/>
+    <w:lvl w:ilvl="0" w:tplc="28ACD03A">
+      <w:start w:val="1"/>
+      <w:numFmt w:val="decimal"/>
+      <w:lvlText w:val="%1."/>
+      <w:lvlJc w:val="left"/>
+      <w:pPr>
+        <w:ind w:left="900" w:hanging="360"/>
+      </w:pPr>
+      <w:rPr>
+        <w:rFonts w:hint="default"/>
+      </w:rPr>
+    </w:lvl>
+    <w:lvl w:ilvl="1" w:tplc="04090019" w:tentative="1">
+      <w:start w:val="1"/>
+      <w:numFmt w:val="lowerLetter"/>
+      <w:lvlText w:val="%2."/>
+      <w:lvlJc w:val="left"/>
+      <w:pPr>
+        <w:ind w:left="1620" w:hanging="360"/>
+      </w:pPr>
+    </w:lvl>
+    <w:lvl w:ilvl="2" w:tplc="0409001B" w:tentative="1">
+      <w:start w:val="1"/>
+      <w:numFmt w:val="lowerRoman"/>
+      <w:lvlText w:val="%3."/>
+      <w:lvlJc w:val="right"/>
+      <w:pPr>
+        <w:ind w:left="2340" w:hanging="180"/>
+      </w:pPr>
+    </w:lvl>
+    <w:lvl w:ilvl="3" w:tplc="0409000F" w:tentative="1">
+      <w:start w:val="1"/>
+      <w:numFmt w:val="decimal"/>
+      <w:lvlText w:val="%4."/>
+      <w:lvlJc w:val="left"/>
+      <w:pPr>
+        <w:ind w:left="3060" w:hanging="360"/>
+      </w:pPr>
+    </w:lvl>
+    <w:lvl w:ilvl="4" w:tplc="04090019" w:tentative="1">
+      <w:start w:val="1"/>
+      <w:numFmt w:val="lowerLetter"/>
+      <w:lvlText w:val="%5."/>
+      <w:lvlJc w:val="left"/>
+      <w:pPr>
+        <w:ind w:left="3780" w:hanging="360"/>
+      </w:pPr>
+    </w:lvl>
+    <w:lvl w:ilvl="5" w:tplc="0409001B" w:tentative="1">
+      <w:start w:val="1"/>
+      <w:numFmt w:val="lowerRoman"/>
+      <w:lvlText w:val="%6."/>
+      <w:lvlJc w:val="right"/>
+      <w:pPr>
+        <w:ind w:left="4500" w:hanging="180"/>
+      </w:pPr>
+    </w:lvl>
+    <w:lvl w:ilvl="6" w:tplc="0409000F" w:tentative="1">
+      <w:start w:val="1"/>
+      <w:numFmt w:val="decimal"/>
+      <w:lvlText w:val="%7."/>
+      <w:lvlJc w:val="left"/>
+      <w:pPr>
+        <w:ind w:left="5220" w:hanging="360"/>
+      </w:pPr>
+    </w:lvl>
+    <w:lvl w:ilvl="7" w:tplc="04090019" w:tentative="1">
+      <w:start w:val="1"/>
+      <w:numFmt w:val="lowerLetter"/>
+      <w:lvlText w:val="%8."/>
+      <w:lvlJc w:val="left"/>
+      <w:pPr>
+        <w:ind w:left="5940" w:hanging="360"/>
+      </w:pPr>
+    </w:lvl>
+    <w:lvl w:ilvl="8" w:tplc="0409001B" w:tentative="1">
+      <w:start w:val="1"/>
+      <w:numFmt w:val="lowerRoman"/>
+      <w:lvlText w:val="%9."/>
+      <w:lvlJc w:val="right"/>
+      <w:pPr>
+        <w:ind w:left="6660" w:hanging="180"/>
+      </w:pPr>
+    </w:lvl>
+  </w:abstractNum>
+  <w:abstractNum w:abstractNumId="5" w15:restartNumberingAfterBreak="0">
     <w:nsid w:val="67C36005"/>
     <w:multiLevelType w:val="hybridMultilevel"/>
-    <w:tmpl w:val="F86C0EC2"/>
+    <w:tmpl w:val="FBA0C66A"/>
     <w:lvl w:ilvl="0" w:tplc="CEC4BD78">
       <w:numFmt w:val="bullet"/>
       <w:lvlText w:val="-"/>
@@ -2268,7 +1973,7 @@
       </w:rPr>
     </w:lvl>
   </w:abstractNum>
-  <w:abstractNum w:abstractNumId="4" w15:restartNumberingAfterBreak="0">
+  <w:abstractNum w:abstractNumId="6" w15:restartNumberingAfterBreak="0">
     <w:nsid w:val="6A017FF4"/>
     <w:multiLevelType w:val="hybridMultilevel"/>
     <w:tmpl w:val="11CE7CE2"/>
@@ -2354,10 +2059,10 @@
       </w:pPr>
     </w:lvl>
   </w:abstractNum>
-  <w:abstractNum w:abstractNumId="5" w15:restartNumberingAfterBreak="0">
+  <w:abstractNum w:abstractNumId="7" w15:restartNumberingAfterBreak="0">
     <w:nsid w:val="7B8445FE"/>
     <w:multiLevelType w:val="hybridMultilevel"/>
-    <w:tmpl w:val="E3DC25E0"/>
+    <w:tmpl w:val="66DEE066"/>
     <w:lvl w:ilvl="0" w:tplc="04090001">
       <w:start w:val="1"/>
       <w:numFmt w:val="bullet"/>
@@ -2467,10 +2172,10 @@
       </w:rPr>
     </w:lvl>
   </w:abstractNum>
-  <w:abstractNum w:abstractNumId="6" w15:restartNumberingAfterBreak="0">
+  <w:abstractNum w:abstractNumId="8" w15:restartNumberingAfterBreak="0">
     <w:nsid w:val="7CA47D00"/>
     <w:multiLevelType w:val="hybridMultilevel"/>
-    <w:tmpl w:val="93440526"/>
+    <w:tmpl w:val="00DEA96A"/>
     <w:lvl w:ilvl="0" w:tplc="0409000F">
       <w:start w:val="1"/>
       <w:numFmt w:val="decimal"/>
@@ -2554,25 +2259,31 @@
     </w:lvl>
   </w:abstractNum>
   <w:num w:numId="1">
+    <w:abstractNumId w:val="6"/>
+  </w:num>
+  <w:num w:numId="2">
+    <w:abstractNumId w:val="8"/>
+  </w:num>
+  <w:num w:numId="3">
+    <w:abstractNumId w:val="5"/>
+  </w:num>
+  <w:num w:numId="4">
+    <w:abstractNumId w:val="1"/>
+  </w:num>
+  <w:num w:numId="5">
+    <w:abstractNumId w:val="2"/>
+  </w:num>
+  <w:num w:numId="6">
+    <w:abstractNumId w:val="7"/>
+  </w:num>
+  <w:num w:numId="7">
+    <w:abstractNumId w:val="3"/>
+  </w:num>
+  <w:num w:numId="8">
     <w:abstractNumId w:val="4"/>
   </w:num>
-  <w:num w:numId="2">
-    <w:abstractNumId w:val="6"/>
-  </w:num>
-  <w:num w:numId="3">
-    <w:abstractNumId w:val="3"/>
-  </w:num>
-  <w:num w:numId="4">
+  <w:num w:numId="9">
     <w:abstractNumId w:val="0"/>
-  </w:num>
-  <w:num w:numId="5">
-    <w:abstractNumId w:val="1"/>
-  </w:num>
-  <w:num w:numId="6">
-    <w:abstractNumId w:val="5"/>
-  </w:num>
-  <w:num w:numId="7">
-    <w:abstractNumId w:val="2"/>
   </w:num>
 </w:numbering>
 </file>

</xml_diff>